<commit_message>
Do not know what these changes to the ms are?
</commit_message>
<xml_diff>
--- a/ms/ms_20150804.docx
+++ b/ms/ms_20150804.docx
@@ -339,406 +339,371 @@
         <w:t>,</w:t>
       </w:r>
       <w:r>
+        <w:t xml:space="preserve"> 2013). Integrated analysis (IA), c</w:t>
+      </w:r>
+      <w:r>
+        <w:t>ombining more than one source of information into a single analysis</w:t>
+      </w:r>
+      <w:r>
+        <w:t>,</w:t>
+      </w:r>
+      <w:r>
+        <w:t xml:space="preserve"> facilitates the inclusion of all available information and the propagation of </w:t>
+      </w:r>
+      <w:proofErr w:type="gramStart"/>
+      <w:r>
+        <w:t>uncertainty</w:t>
+      </w:r>
+      <w:r>
+        <w:t xml:space="preserve"> </w:t>
+      </w:r>
+      <w:r>
+        <w:t xml:space="preserve"> into</w:t>
+      </w:r>
+      <w:proofErr w:type="gramEnd"/>
+      <w:r>
+        <w:t xml:space="preserve"> model results. </w:t>
+      </w:r>
+    </w:p>
+    <w:p>
+      <w:pPr>
+        <w:ind w:firstLine="720"/>
+      </w:pPr>
+      <w:r>
+        <w:t>IA alleviates some problems but introduces questions regarding variance estimation, model misspecification, and how to appropriately weight each data set (Stefansson</w:t>
+      </w:r>
+      <w:r>
+        <w:t>,</w:t>
+      </w:r>
+      <w:r>
+        <w:t xml:space="preserve"> 2003</w:t>
+      </w:r>
+      <w:r>
+        <w:t>;</w:t>
+      </w:r>
+      <w:r>
+        <w:t xml:space="preserve"> Francis</w:t>
+      </w:r>
+      <w:r>
+        <w:t>,</w:t>
+      </w:r>
+      <w:r>
+        <w:t xml:space="preserve"> 2011</w:t>
+      </w:r>
+      <w:r>
+        <w:t>;</w:t>
+      </w:r>
+      <w:r>
+        <w:t xml:space="preserve"> Maunder and Punt</w:t>
+      </w:r>
+      <w:r>
+        <w:t>,</w:t>
+      </w:r>
+      <w:r>
         <w:t xml:space="preserve"> 2013). </w:t>
       </w:r>
       <w:r>
-        <w:t>Integrated analysis (IA), c</w:t>
-      </w:r>
-      <w:r>
-        <w:t>ombining more than one source of information into a single analysis</w:t>
+        <w:t>If data sets are consistent, weighting factors, sampling standard deviations or effective sample sizes, should have little effect on model results (</w:t>
+      </w:r>
+      <w:r>
+        <w:rPr>
+          <w:highlight w:val="yellow"/>
+        </w:rPr>
+        <w:t>citation</w:t>
+      </w:r>
+      <w:r>
+        <w:t>). When data sets are contradictory</w:t>
       </w:r>
       <w:r>
         <w:t>,</w:t>
       </w:r>
       <w:r>
-        <w:t xml:space="preserve"> facilitates the inclusion of all </w:t>
-      </w:r>
-      <w:r>
-        <w:t>available information</w:t>
-      </w:r>
-      <w:r>
-        <w:t xml:space="preserve"> and the propagation of </w:t>
-      </w:r>
+        <w:t xml:space="preserve"> the estimation process may be disproportionately influenced by one data source over another because doing so leads to a lower likelihood function and not </w:t>
+      </w:r>
+      <w:r>
+        <w:t xml:space="preserve">necessarily </w:t>
+      </w:r>
+      <w:r>
+        <w:t>because one</w:t>
+      </w:r>
+      <w:r>
+        <w:t xml:space="preserve"> data set</w:t>
+      </w:r>
+      <w:r>
+        <w:t xml:space="preserve"> is more </w:t>
+      </w:r>
+      <w:r>
+        <w:t>‘</w:t>
+      </w:r>
+      <w:r>
+        <w:t>correct</w:t>
+      </w:r>
+      <w:r>
+        <w:t>’</w:t>
+      </w:r>
+      <w:r>
+        <w:t xml:space="preserve"> than the other (</w:t>
+      </w:r>
+      <w:r>
+        <w:rPr>
+          <w:highlight w:val="yellow"/>
+        </w:rPr>
+        <w:t>citation</w:t>
+      </w:r>
+      <w:r>
+        <w:t>).</w:t>
+      </w:r>
+      <w:r>
+        <w:t xml:space="preserve"> </w:t>
+      </w:r>
+    </w:p>
+    <w:p>
+      <w:pPr>
+        <w:ind w:firstLine="720"/>
+      </w:pPr>
       <w:proofErr w:type="gramStart"/>
       <w:r>
-        <w:t>uncertainty</w:t>
-      </w:r>
-      <w:r>
+        <w:t xml:space="preserve">Methods (McAllister and </w:t>
+      </w:r>
+      <w:proofErr w:type="spellStart"/>
+      <w:r>
+        <w:t>Ianelli</w:t>
+      </w:r>
+      <w:proofErr w:type="spellEnd"/>
+      <w:r>
+        <w:t>, 1997).</w:t>
+      </w:r>
+      <w:proofErr w:type="gramEnd"/>
+    </w:p>
+    <w:p>
+      <w:pPr>
+        <w:ind w:firstLine="720"/>
+      </w:pPr>
+      <w:r>
+        <w:t xml:space="preserve">The effects are not limited to complicated models and can be found in simple single-species models (e.g., differentially weighting survey age groups led to </w:t>
+      </w:r>
+      <w:r>
+        <w:t>changes in abundance trends (Stefansson</w:t>
+      </w:r>
+      <w:r>
+        <w:t>,</w:t>
+      </w:r>
+      <w:r>
+        <w:t xml:space="preserve"> 1998)). However, a</w:t>
+      </w:r>
+      <w:r>
+        <w:t xml:space="preserve">s the number of species included in the </w:t>
+      </w:r>
+      <w:r>
+        <w:t xml:space="preserve">stock assessment </w:t>
+      </w:r>
+      <w:r>
+        <w:t>model increases</w:t>
+      </w:r>
+      <w:r>
+        <w:t>,</w:t>
+      </w:r>
+      <w:r>
+        <w:t xml:space="preserve"> the number of data sets tends to increase in a non-linear fashion, thus increasing the probability for contradictory parameter estimates should one data set be believed to be more ‘</w:t>
+      </w:r>
+      <w:r>
+        <w:t>correct’</w:t>
+      </w:r>
+      <w:r>
+        <w:t xml:space="preserve"> than another.</w:t>
+      </w:r>
+    </w:p>
+    <w:p>
+      <w:r>
+        <w:tab/>
+      </w:r>
+      <w:r>
+        <w:t xml:space="preserve">Mandates for the implementation of ecosystem based fisheries management (EBFM) are increasing and consequently the parameterization of multispecies models </w:t>
+      </w:r>
+      <w:commentRangeStart w:id="1"/>
+      <w:r>
+        <w:t>is</w:t>
+      </w:r>
+      <w:commentRangeEnd w:id="1"/>
+      <w:r>
+        <w:rPr>
+          <w:rStyle w:val="CommentReference"/>
+        </w:rPr>
+        <w:commentReference w:id="1"/>
+      </w:r>
+      <w:r>
+        <w:t xml:space="preserve"> also increasing. Therefore, </w:t>
+      </w:r>
+      <w:r>
+        <w:t xml:space="preserve">performance metrics of </w:t>
+      </w:r>
+      <w:r>
+        <w:t xml:space="preserve">statistically based objective methods that facilitate the inclusion of all data sets </w:t>
+      </w:r>
+      <w:r>
+        <w:t xml:space="preserve">are needed. </w:t>
+      </w:r>
+      <w:r>
+        <w:t>Monte Carlo simulations were used to investigate the effect of differential weightings among data sets in a statistical catch-at-age multispecies stock assessment framework</w:t>
+      </w:r>
+      <w:r>
+        <w:t xml:space="preserve"> (</w:t>
+      </w:r>
+      <w:proofErr w:type="spellStart"/>
+      <w:r>
+        <w:t>Kinzey</w:t>
+      </w:r>
+      <w:proofErr w:type="spellEnd"/>
+      <w:r>
+        <w:t xml:space="preserve"> and Punt</w:t>
+      </w:r>
+      <w:r>
+        <w:t>,</w:t>
+      </w:r>
+      <w:r>
+        <w:t xml:space="preserve"> 2009)</w:t>
+      </w:r>
+      <w:r>
+        <w:t>.</w:t>
+      </w:r>
+      <w:r>
+        <w:t xml:space="preserve"> To increase the applicability of results to management, simulations were based on available data from three commercial fish species in the Aleutian Islands, Alaska: walleye Pollock (</w:t>
+      </w:r>
+      <w:proofErr w:type="spellStart"/>
+      <w:r>
+        <w:rPr>
+          <w:i/>
+        </w:rPr>
+        <w:t>Theragra</w:t>
+      </w:r>
+      <w:proofErr w:type="spellEnd"/>
+      <w:r>
+        <w:rPr>
+          <w:i/>
+        </w:rPr>
         <w:t xml:space="preserve"> </w:t>
       </w:r>
-      <w:r>
-        <w:t xml:space="preserve"> into</w:t>
+      <w:proofErr w:type="spellStart"/>
+      <w:r>
+        <w:rPr>
+          <w:i/>
+        </w:rPr>
+        <w:t>chalcogramma</w:t>
+      </w:r>
+      <w:proofErr w:type="spellEnd"/>
+      <w:r>
+        <w:t xml:space="preserve">), Atka </w:t>
+      </w:r>
+      <w:proofErr w:type="spellStart"/>
+      <w:r>
+        <w:t>mackeral</w:t>
+      </w:r>
+      <w:proofErr w:type="spellEnd"/>
+      <w:r>
+        <w:t xml:space="preserve"> (</w:t>
+      </w:r>
+      <w:proofErr w:type="spellStart"/>
+      <w:r>
+        <w:rPr>
+          <w:i/>
+        </w:rPr>
+        <w:t>Pleurogrammus</w:t>
+      </w:r>
+      <w:proofErr w:type="spellEnd"/>
+      <w:r>
+        <w:rPr>
+          <w:i/>
+        </w:rPr>
+        <w:t xml:space="preserve"> </w:t>
+      </w:r>
+      <w:proofErr w:type="spellStart"/>
+      <w:r>
+        <w:rPr>
+          <w:i/>
+        </w:rPr>
+        <w:t>monopterygius</w:t>
+      </w:r>
+      <w:proofErr w:type="spellEnd"/>
+      <w:r>
+        <w:t>), and Pacific cod (</w:t>
+      </w:r>
+      <w:proofErr w:type="spellStart"/>
+      <w:r>
+        <w:rPr>
+          <w:i/>
+        </w:rPr>
+        <w:t>Gadus</w:t>
+      </w:r>
+      <w:proofErr w:type="spellEnd"/>
+      <w:r>
+        <w:rPr>
+          <w:i/>
+        </w:rPr>
+        <w:t xml:space="preserve"> microcephalus</w:t>
+      </w:r>
+      <w:r>
+        <w:t xml:space="preserve">). </w:t>
+      </w:r>
+    </w:p>
+    <w:p/>
+    <w:p>
+      <w:pPr>
+        <w:pStyle w:val="Heading1"/>
+      </w:pPr>
+      <w:r>
+        <w:t>Methods</w:t>
+      </w:r>
+    </w:p>
+    <w:p>
+      <w:r>
+        <w:t xml:space="preserve">Models were fit to diet data as well as data typically used in single-species stock assessments. </w:t>
+      </w:r>
+    </w:p>
+    <w:p/>
+    <w:p>
+      <w:pPr>
+        <w:pStyle w:val="Heading1"/>
+      </w:pPr>
+      <w:r>
+        <w:t>Results</w:t>
+      </w:r>
+    </w:p>
+    <w:p>
+      <w:r>
+        <w:t>Results go here …</w:t>
+      </w:r>
+    </w:p>
+    <w:p/>
+    <w:p>
+      <w:pPr>
+        <w:pStyle w:val="Heading1"/>
+      </w:pPr>
+      <w:r>
+        <w:t>Discussion</w:t>
+      </w:r>
+    </w:p>
+    <w:p>
+      <w:r>
+        <w:t>Discussion goes here …</w:t>
+      </w:r>
+    </w:p>
+    <w:p>
+      <w:proofErr w:type="gramStart"/>
+      <w:r>
+        <w:t>Appropriateness of multinomial (</w:t>
+      </w:r>
+      <w:bookmarkStart w:id="2" w:name="_GoBack"/>
+      <w:bookmarkEnd w:id="2"/>
+      <w:r>
+        <w:rPr>
+          <w:highlight w:val="yellow"/>
+        </w:rPr>
+        <w:t>citation</w:t>
+      </w:r>
+      <w:r>
+        <w:t>).</w:t>
       </w:r>
       <w:proofErr w:type="gramEnd"/>
-      <w:r>
-        <w:t xml:space="preserve"> model results. </w:t>
-      </w:r>
-    </w:p>
-    <w:p>
-      <w:pPr>
-        <w:ind w:firstLine="720"/>
-      </w:pPr>
-      <w:r>
-        <w:t>I</w:t>
-      </w:r>
-      <w:r>
-        <w:t>A</w:t>
-      </w:r>
-      <w:r>
-        <w:t xml:space="preserve"> alleviates some problems but introduces questions regarding </w:t>
-      </w:r>
-      <w:r>
-        <w:t xml:space="preserve">variance </w:t>
-      </w:r>
-      <w:r>
-        <w:t>estimation</w:t>
-      </w:r>
-      <w:r>
-        <w:t>, model mis</w:t>
-      </w:r>
-      <w:r>
-        <w:t xml:space="preserve">specification, and how to </w:t>
-      </w:r>
-      <w:r>
-        <w:t xml:space="preserve">appropriately </w:t>
-      </w:r>
-      <w:r>
-        <w:t>weight</w:t>
-      </w:r>
-      <w:r>
-        <w:t xml:space="preserve"> each</w:t>
-      </w:r>
-      <w:r>
-        <w:t xml:space="preserve"> data </w:t>
-      </w:r>
-      <w:r>
-        <w:t xml:space="preserve">set </w:t>
-      </w:r>
-      <w:r>
-        <w:t>(Stefansson</w:t>
-      </w:r>
-      <w:r>
-        <w:t>,</w:t>
-      </w:r>
-      <w:r>
-        <w:t xml:space="preserve"> 2003</w:t>
-      </w:r>
-      <w:r>
-        <w:t>;</w:t>
-      </w:r>
-      <w:r>
-        <w:t xml:space="preserve"> Francis</w:t>
-      </w:r>
-      <w:r>
-        <w:t>,</w:t>
-      </w:r>
-      <w:r>
-        <w:t xml:space="preserve"> 2011</w:t>
-      </w:r>
-      <w:r>
-        <w:t>;</w:t>
-      </w:r>
-      <w:r>
-        <w:t xml:space="preserve"> Maunder and Punt</w:t>
-      </w:r>
-      <w:r>
-        <w:t>,</w:t>
-      </w:r>
-      <w:r>
-        <w:t xml:space="preserve"> 2013).</w:t>
-      </w:r>
-      <w:r>
-        <w:t xml:space="preserve"> </w:t>
-      </w:r>
-      <w:r>
-        <w:t>If data sets are consistent, weighting factors, sampling standard deviations or effective sample sizes, should have little effect on model results (</w:t>
-      </w:r>
-      <w:r>
-        <w:rPr>
-          <w:highlight w:val="yellow"/>
-        </w:rPr>
-        <w:t>citation</w:t>
-      </w:r>
-      <w:r>
-        <w:t>). When data sets are contradictory</w:t>
-      </w:r>
-      <w:r>
-        <w:t>,</w:t>
-      </w:r>
-      <w:r>
-        <w:t xml:space="preserve"> the estimation process may be disproportionately influenced by one data source over another because doing so leads to a lower likelihood function and not </w:t>
-      </w:r>
-      <w:r>
-        <w:t xml:space="preserve">necessarily </w:t>
-      </w:r>
-      <w:r>
-        <w:t>because one</w:t>
-      </w:r>
-      <w:r>
-        <w:t xml:space="preserve"> data set</w:t>
-      </w:r>
-      <w:r>
-        <w:t xml:space="preserve"> is more </w:t>
-      </w:r>
-      <w:r>
-        <w:t>‘</w:t>
-      </w:r>
-      <w:r>
-        <w:t>correct</w:t>
-      </w:r>
-      <w:r>
-        <w:t>’</w:t>
-      </w:r>
-      <w:r>
-        <w:t xml:space="preserve"> than the other (</w:t>
-      </w:r>
-      <w:r>
-        <w:rPr>
-          <w:highlight w:val="yellow"/>
-        </w:rPr>
-        <w:t>citation</w:t>
-      </w:r>
-      <w:r>
-        <w:t>).</w:t>
-      </w:r>
-      <w:r>
-        <w:t xml:space="preserve"> </w:t>
-      </w:r>
-    </w:p>
-    <w:p>
-      <w:pPr>
-        <w:ind w:firstLine="720"/>
-      </w:pPr>
-      <w:proofErr w:type="gramStart"/>
-      <w:r>
-        <w:t xml:space="preserve">Methods (McAllister and </w:t>
-      </w:r>
-      <w:proofErr w:type="spellStart"/>
-      <w:r>
-        <w:t>Ianelli</w:t>
-      </w:r>
-      <w:proofErr w:type="spellEnd"/>
-      <w:r>
-        <w:t>, 1997).</w:t>
-      </w:r>
-      <w:proofErr w:type="gramEnd"/>
-    </w:p>
-    <w:p>
-      <w:pPr>
-        <w:ind w:firstLine="720"/>
-      </w:pPr>
-      <w:r>
-        <w:t xml:space="preserve">The effects are not limited to complicated models and can be found in simple single-species models (e.g., differentially weighting survey age groups led to </w:t>
-      </w:r>
-      <w:r>
-        <w:t>changes in abundance trends (Stefansson</w:t>
-      </w:r>
-      <w:r>
-        <w:t>,</w:t>
-      </w:r>
-      <w:r>
-        <w:t xml:space="preserve"> 1998)). However, a</w:t>
-      </w:r>
-      <w:r>
-        <w:t xml:space="preserve">s the number of species included in the </w:t>
-      </w:r>
-      <w:r>
-        <w:t xml:space="preserve">stock assessment </w:t>
-      </w:r>
-      <w:r>
-        <w:t>model increases</w:t>
-      </w:r>
-      <w:r>
-        <w:t>,</w:t>
-      </w:r>
-      <w:r>
-        <w:t xml:space="preserve"> the number of data sets tends to increase in a non-linear fashion, thus increasing the probability for contradictory parameter estimates should one data set be believed to be more ‘</w:t>
-      </w:r>
-      <w:r>
-        <w:t>correct’</w:t>
-      </w:r>
-      <w:r>
-        <w:t xml:space="preserve"> than another.</w:t>
-      </w:r>
-    </w:p>
-    <w:p>
-      <w:r>
-        <w:tab/>
-      </w:r>
-      <w:r>
-        <w:t xml:space="preserve">Mandates for the implementation of ecosystem based fisheries management (EBFM) are increasing and consequently the parameterization of multispecies models </w:t>
-      </w:r>
-      <w:commentRangeStart w:id="1"/>
-      <w:r>
-        <w:t>is</w:t>
-      </w:r>
-      <w:commentRangeEnd w:id="1"/>
-      <w:r>
-        <w:rPr>
-          <w:rStyle w:val="CommentReference"/>
-        </w:rPr>
-        <w:commentReference w:id="1"/>
-      </w:r>
-      <w:r>
-        <w:t xml:space="preserve"> also increasing. Therefore, </w:t>
-      </w:r>
-      <w:r>
-        <w:t xml:space="preserve">performance metrics of </w:t>
-      </w:r>
-      <w:r>
-        <w:t xml:space="preserve">statistically based objective methods that facilitate the inclusion of all data sets </w:t>
-      </w:r>
-      <w:r>
-        <w:t xml:space="preserve">are needed. </w:t>
-      </w:r>
-      <w:r>
-        <w:t>Monte Carlo simulations were used to investigate the effect of differential weightings among data sets in a statistical catch-at-age multispecies stock assessment framework</w:t>
-      </w:r>
-      <w:r>
-        <w:t xml:space="preserve"> (</w:t>
-      </w:r>
-      <w:proofErr w:type="spellStart"/>
-      <w:r>
-        <w:t>Kinzey</w:t>
-      </w:r>
-      <w:proofErr w:type="spellEnd"/>
-      <w:r>
-        <w:t xml:space="preserve"> and Punt</w:t>
-      </w:r>
-      <w:r>
-        <w:t>,</w:t>
-      </w:r>
-      <w:r>
-        <w:t xml:space="preserve"> 2009)</w:t>
-      </w:r>
-      <w:r>
-        <w:t>.</w:t>
-      </w:r>
-      <w:r>
-        <w:t xml:space="preserve"> To increase the applicability of results to management, simulations were based on available data from three commercial fish species in the Aleutian Islands, Alaska: walleye Pollock (</w:t>
-      </w:r>
-      <w:proofErr w:type="spellStart"/>
-      <w:r>
-        <w:rPr>
-          <w:i/>
-        </w:rPr>
-        <w:t>Theragra</w:t>
-      </w:r>
-      <w:proofErr w:type="spellEnd"/>
-      <w:r>
-        <w:rPr>
-          <w:i/>
-        </w:rPr>
-        <w:t xml:space="preserve"> </w:t>
-      </w:r>
-      <w:proofErr w:type="spellStart"/>
-      <w:r>
-        <w:rPr>
-          <w:i/>
-        </w:rPr>
-        <w:t>chalcogramma</w:t>
-      </w:r>
-      <w:proofErr w:type="spellEnd"/>
-      <w:r>
-        <w:t xml:space="preserve">), Atka </w:t>
-      </w:r>
-      <w:proofErr w:type="spellStart"/>
-      <w:r>
-        <w:t>mackeral</w:t>
-      </w:r>
-      <w:proofErr w:type="spellEnd"/>
-      <w:r>
-        <w:t xml:space="preserve"> (</w:t>
-      </w:r>
-      <w:proofErr w:type="spellStart"/>
-      <w:r>
-        <w:rPr>
-          <w:i/>
-        </w:rPr>
-        <w:t>Pleurogrammus</w:t>
-      </w:r>
-      <w:proofErr w:type="spellEnd"/>
-      <w:r>
-        <w:rPr>
-          <w:i/>
-        </w:rPr>
-        <w:t xml:space="preserve"> </w:t>
-      </w:r>
-      <w:proofErr w:type="spellStart"/>
-      <w:r>
-        <w:rPr>
-          <w:i/>
-        </w:rPr>
-        <w:t>monopterygius</w:t>
-      </w:r>
-      <w:proofErr w:type="spellEnd"/>
-      <w:r>
-        <w:t>), and Pacific cod (</w:t>
-      </w:r>
-      <w:proofErr w:type="spellStart"/>
-      <w:r>
-        <w:rPr>
-          <w:i/>
-        </w:rPr>
-        <w:t>Gadus</w:t>
-      </w:r>
-      <w:proofErr w:type="spellEnd"/>
-      <w:r>
-        <w:rPr>
-          <w:i/>
-        </w:rPr>
-        <w:t xml:space="preserve"> microcephalus</w:t>
-      </w:r>
-      <w:r>
-        <w:t xml:space="preserve">). </w:t>
-      </w:r>
-    </w:p>
-    <w:p/>
-    <w:p>
-      <w:pPr>
-        <w:pStyle w:val="Heading1"/>
-      </w:pPr>
-      <w:r>
-        <w:t>Methods</w:t>
-      </w:r>
-    </w:p>
-    <w:p>
-      <w:r>
-        <w:t xml:space="preserve">Models were fit to diet data as well as data typically used in single-species stock assessments. </w:t>
-      </w:r>
-    </w:p>
-    <w:p/>
-    <w:p>
-      <w:pPr>
-        <w:pStyle w:val="Heading1"/>
-      </w:pPr>
-      <w:r>
-        <w:t>Results</w:t>
-      </w:r>
-    </w:p>
-    <w:p>
-      <w:r>
-        <w:t>Results go here …</w:t>
-      </w:r>
-    </w:p>
-    <w:p/>
-    <w:p>
-      <w:pPr>
-        <w:pStyle w:val="Heading1"/>
-      </w:pPr>
-      <w:r>
-        <w:t>Discussion</w:t>
-      </w:r>
-    </w:p>
-    <w:p>
-      <w:r>
-        <w:t>Discussion goes here …</w:t>
-      </w:r>
-    </w:p>
-    <w:p>
-      <w:r>
-        <w:t>Appropriateness of multinomial (</w:t>
-      </w:r>
     </w:p>
     <w:p/>
     <w:p>
@@ -975,8 +940,6 @@
       <w:r>
         <w:t>,</w:t>
       </w:r>
-      <w:bookmarkStart w:id="2" w:name="_GoBack"/>
-      <w:bookmarkEnd w:id="2"/>
       <w:r>
         <w:t xml:space="preserve"> 311-319.</w:t>
       </w:r>

</xml_diff>